<commit_message>
báo cáo + bugzilla
</commit_message>
<xml_diff>
--- a/BaoCao/Báo cáo mã nguồn mở nhóm 8.docx
+++ b/BaoCao/Báo cáo mã nguồn mở nhóm 8.docx
@@ -1,6 +1,6 @@
 
 <file path=word/document.xml><?xml version="1.0" encoding="utf-8"?>
-<w:document xmlns:wpc="http://schemas.microsoft.com/office/word/2010/wordprocessingCanvas" xmlns:cx="http://schemas.microsoft.com/office/drawing/2014/chartex" xmlns:cx1="http://schemas.microsoft.com/office/drawing/2015/9/8/chartex" xmlns:cx2="http://schemas.microsoft.com/office/drawing/2015/10/21/chartex" xmlns:cx3="http://schemas.microsoft.com/office/drawing/2016/5/9/chartex" xmlns:cx4="http://schemas.microsoft.com/office/drawing/2016/5/10/chartex" xmlns:cx5="http://schemas.microsoft.com/office/drawing/2016/5/11/chartex" xmlns:cx6="http://schemas.microsoft.com/office/drawing/2016/5/12/chartex" xmlns:cx7="http://schemas.microsoft.com/office/drawing/2016/5/13/chartex" xmlns:cx8="http://schemas.microsoft.com/office/drawing/2016/5/14/chartex" xmlns:mc="http://schemas.openxmlformats.org/markup-compatibility/2006" xmlns:aink="http://schemas.microsoft.com/office/drawing/2016/ink" xmlns:am3d="http://schemas.microsoft.com/office/drawing/2017/model3d" xmlns:o="urn:schemas-microsoft-com:office:office" xmlns:oel="http://schemas.microsoft.com/office/2019/extlst" xmlns:r="http://schemas.openxmlformats.org/officeDocument/2006/relationships" xmlns:m="http://schemas.openxmlformats.org/officeDocument/2006/math" xmlns:v="urn:schemas-microsoft-com:vml" xmlns:wp14="http://schemas.microsoft.com/office/word/2010/wordprocessingDrawing" xmlns:wp="http://schemas.openxmlformats.org/drawingml/2006/wordprocessingDrawing" xmlns:w10="urn:schemas-microsoft-com:office:word" xmlns:w="http://schemas.openxmlformats.org/wordprocessingml/2006/main" xmlns:w14="http://schemas.microsoft.com/office/word/2010/wordml" xmlns:w15="http://schemas.microsoft.com/office/word/2012/wordml" xmlns:w16cex="http://schemas.microsoft.com/office/word/2018/wordml/cex" xmlns:w16cid="http://schemas.microsoft.com/office/word/2016/wordml/cid" xmlns:w16="http://schemas.microsoft.com/office/word/2018/wordml" xmlns:w16du="http://schemas.microsoft.com/office/word/2023/wordml/word16du" xmlns:w16sdtdh="http://schemas.microsoft.com/office/word/2020/wordml/sdtdatahash" xmlns:w16se="http://schemas.microsoft.com/office/word/2015/wordml/symex" xmlns:wpg="http://schemas.microsoft.com/office/word/2010/wordprocessingGroup" xmlns:wpi="http://schemas.microsoft.com/office/word/2010/wordprocessingInk" xmlns:wne="http://schemas.microsoft.com/office/word/2006/wordml" xmlns:wps="http://schemas.microsoft.com/office/word/2010/wordprocessingShape" mc:Ignorable="w14 w15 w16se w16cid w16 w16cex w16sdtdh w16du wp14">
+<w:document xmlns:wpc="http://schemas.microsoft.com/office/word/2010/wordprocessingCanvas" xmlns:cx="http://schemas.microsoft.com/office/drawing/2014/chartex" xmlns:cx1="http://schemas.microsoft.com/office/drawing/2015/9/8/chartex" xmlns:cx2="http://schemas.microsoft.com/office/drawing/2015/10/21/chartex" xmlns:cx3="http://schemas.microsoft.com/office/drawing/2016/5/9/chartex" xmlns:cx4="http://schemas.microsoft.com/office/drawing/2016/5/10/chartex" xmlns:cx5="http://schemas.microsoft.com/office/drawing/2016/5/11/chartex" xmlns:cx6="http://schemas.microsoft.com/office/drawing/2016/5/12/chartex" xmlns:cx7="http://schemas.microsoft.com/office/drawing/2016/5/13/chartex" xmlns:cx8="http://schemas.microsoft.com/office/drawing/2016/5/14/chartex" xmlns:mc="http://schemas.openxmlformats.org/markup-compatibility/2006" xmlns:aink="http://schemas.microsoft.com/office/drawing/2016/ink" xmlns:am3d="http://schemas.microsoft.com/office/drawing/2017/model3d" xmlns:o="urn:schemas-microsoft-com:office:office" xmlns:oel="http://schemas.microsoft.com/office/2019/extlst" xmlns:r="http://schemas.openxmlformats.org/officeDocument/2006/relationships" xmlns:m="http://schemas.openxmlformats.org/officeDocument/2006/math" xmlns:v="urn:schemas-microsoft-com:vml" xmlns:wp14="http://schemas.microsoft.com/office/word/2010/wordprocessingDrawing" xmlns:wp="http://schemas.openxmlformats.org/drawingml/2006/wordprocessingDrawing" xmlns:w10="urn:schemas-microsoft-com:office:word" xmlns:w="http://schemas.openxmlformats.org/wordprocessingml/2006/main" xmlns:w14="http://schemas.microsoft.com/office/word/2010/wordml" xmlns:w15="http://schemas.microsoft.com/office/word/2012/wordml" xmlns:w16cex="http://schemas.microsoft.com/office/word/2018/wordml/cex" xmlns:w16cid="http://schemas.microsoft.com/office/word/2016/wordml/cid" xmlns:w16="http://schemas.microsoft.com/office/word/2018/wordml" xmlns:w16du="http://schemas.microsoft.com/office/word/2023/wordml/word16du" xmlns:w16sdtdh="http://schemas.microsoft.com/office/word/2020/wordml/sdtdatahash" xmlns:w16se="http://schemas.microsoft.com/office/word/2015/wordml/symex" xmlns:wpg="http://schemas.microsoft.com/office/word/2010/wordprocessingGroup" xmlns:wpi="http://schemas.microsoft.com/office/word/2010/wordprocessingInk" xmlns:wne="http://schemas.microsoft.com/office/word/2006/wordml" xmlns:wps="http://schemas.microsoft.com/office/word/2010/wordprocessingShape" mc:Ignorable="w14 w15 w16se w16cid w16 w16cex w16sdtdh wp14">
   <w:body>
     <w:p>
       <w:pPr>
@@ -1853,39 +1853,21 @@
     <w:p>
       <w:pPr>
         <w:pStyle w:val="ListParagraph"/>
-        <w:numPr>
-          <w:ilvl w:val="0"/>
-          <w:numId w:val="7"/>
-        </w:numPr>
         <w:spacing w:before="12" w:after="0" w:line="288" w:lineRule="auto"/>
         <w:ind w:left="900"/>
         <w:rPr>
           <w:rFonts w:ascii="Times New Roman" w:hAnsi="Times New Roman" w:cs="Times New Roman"/>
-          <w:b/>
-          <w:bCs/>
-          <w:sz w:val="24"/>
-          <w:szCs w:val="24"/>
-        </w:rPr>
-      </w:pPr>
-      <w:r>
-        <w:rPr>
-          <w:rFonts w:ascii="Times New Roman" w:hAnsi="Times New Roman" w:cs="Times New Roman"/>
-          <w:b/>
-          <w:bCs/>
-          <w:sz w:val="24"/>
-          <w:szCs w:val="24"/>
-        </w:rPr>
-        <w:t>Nhánh thành viên</w:t>
-      </w:r>
-      <w:r>
-        <w:rPr>
-          <w:rFonts w:ascii="Times New Roman" w:hAnsi="Times New Roman" w:cs="Times New Roman"/>
-          <w:b/>
-          <w:bCs/>
-          <w:sz w:val="24"/>
-          <w:szCs w:val="24"/>
-        </w:rPr>
-        <w:t>:</w:t>
+          <w:sz w:val="24"/>
+          <w:szCs w:val="24"/>
+        </w:rPr>
+      </w:pPr>
+      <w:r>
+        <w:rPr>
+          <w:rFonts w:ascii="Times New Roman" w:hAnsi="Times New Roman" w:cs="Times New Roman"/>
+          <w:sz w:val="24"/>
+          <w:szCs w:val="24"/>
+        </w:rPr>
+        <w:t>Chỉ leader mới được quyền chỉnh sửa và merge vào nhánh này</w:t>
       </w:r>
     </w:p>
     <w:p>
@@ -1896,23 +1878,54 @@
           <w:numId w:val="7"/>
         </w:numPr>
         <w:spacing w:before="12" w:after="0" w:line="288" w:lineRule="auto"/>
-        <w:rPr>
-          <w:rFonts w:ascii="Times New Roman" w:hAnsi="Times New Roman" w:cs="Times New Roman"/>
-          <w:b/>
-          <w:bCs/>
-          <w:sz w:val="24"/>
-          <w:szCs w:val="24"/>
-        </w:rPr>
-      </w:pPr>
-      <w:r>
-        <w:rPr>
-          <w:rFonts w:ascii="Times New Roman" w:hAnsi="Times New Roman" w:cs="Times New Roman"/>
-          <w:b/>
-          <w:bCs/>
-          <w:sz w:val="24"/>
-          <w:szCs w:val="24"/>
-        </w:rPr>
-        <w:t>admincategories</w:t>
+        <w:ind w:left="900"/>
+        <w:rPr>
+          <w:rFonts w:ascii="Times New Roman" w:hAnsi="Times New Roman" w:cs="Times New Roman"/>
+          <w:b/>
+          <w:bCs/>
+          <w:sz w:val="24"/>
+          <w:szCs w:val="24"/>
+        </w:rPr>
+      </w:pPr>
+      <w:r>
+        <w:rPr>
+          <w:rFonts w:ascii="Times New Roman" w:hAnsi="Times New Roman" w:cs="Times New Roman"/>
+          <w:b/>
+          <w:bCs/>
+          <w:sz w:val="24"/>
+          <w:szCs w:val="24"/>
+        </w:rPr>
+        <w:t>Nhánh thành viên</w:t>
+      </w:r>
+      <w:r>
+        <w:rPr>
+          <w:rFonts w:ascii="Times New Roman" w:hAnsi="Times New Roman" w:cs="Times New Roman"/>
+          <w:b/>
+          <w:bCs/>
+          <w:sz w:val="24"/>
+          <w:szCs w:val="24"/>
+        </w:rPr>
+        <w:t>:</w:t>
+      </w:r>
+    </w:p>
+    <w:p>
+      <w:pPr>
+        <w:pStyle w:val="ListParagraph"/>
+        <w:spacing w:before="12" w:after="0" w:line="288" w:lineRule="auto"/>
+        <w:ind w:left="900"/>
+        <w:rPr>
+          <w:rFonts w:ascii="Times New Roman" w:hAnsi="Times New Roman" w:cs="Times New Roman"/>
+          <w:sz w:val="24"/>
+          <w:szCs w:val="24"/>
+        </w:rPr>
+      </w:pPr>
+      <w:r>
+        <w:rPr>
+          <w:rFonts w:ascii="Times New Roman" w:hAnsi="Times New Roman" w:cs="Times New Roman"/>
+          <w:sz w:val="24"/>
+          <w:szCs w:val="24"/>
+        </w:rPr>
+        <w:t>Các thành viên sẽ tạo 1 nhánh theo tên chức năng, leader sẽ tạo 1 nhánh test và merge các nhánh liên quan lại, thực hiện test sau đó merge vào nhánh chính.</w:t>
       </w:r>
     </w:p>
     <w:p>
@@ -1939,7 +1952,7 @@
           <w:sz w:val="24"/>
           <w:szCs w:val="24"/>
         </w:rPr>
-        <w:t>adminsp</w:t>
+        <w:t>admincategories</w:t>
       </w:r>
     </w:p>
     <w:p>
@@ -1966,7 +1979,7 @@
           <w:sz w:val="24"/>
           <w:szCs w:val="24"/>
         </w:rPr>
-        <w:t>chucnangthemxoagh</w:t>
+        <w:t>adminsp</w:t>
       </w:r>
     </w:p>
     <w:p>
@@ -1993,7 +2006,7 @@
           <w:sz w:val="24"/>
           <w:szCs w:val="24"/>
         </w:rPr>
-        <w:t>config</w:t>
+        <w:t>chucnangthemxoagh</w:t>
       </w:r>
     </w:p>
     <w:p>
@@ -2020,7 +2033,7 @@
           <w:sz w:val="24"/>
           <w:szCs w:val="24"/>
         </w:rPr>
-        <w:t>connectdh</w:t>
+        <w:t>config</w:t>
       </w:r>
     </w:p>
     <w:p>
@@ -2047,7 +2060,7 @@
           <w:sz w:val="24"/>
           <w:szCs w:val="24"/>
         </w:rPr>
-        <w:t>connectdm</w:t>
+        <w:t>connectdh</w:t>
       </w:r>
     </w:p>
     <w:p>
@@ -2074,7 +2087,7 @@
           <w:sz w:val="24"/>
           <w:szCs w:val="24"/>
         </w:rPr>
-        <w:t>connectnsx</w:t>
+        <w:t>connectdm</w:t>
       </w:r>
     </w:p>
     <w:p>
@@ -2101,7 +2114,7 @@
           <w:sz w:val="24"/>
           <w:szCs w:val="24"/>
         </w:rPr>
-        <w:t>connectsanpham</w:t>
+        <w:t>connectnsx</w:t>
       </w:r>
     </w:p>
     <w:p>
@@ -2128,7 +2141,7 @@
           <w:sz w:val="24"/>
           <w:szCs w:val="24"/>
         </w:rPr>
-        <w:t>connectuser</w:t>
+        <w:t>connectsanpham</w:t>
       </w:r>
     </w:p>
     <w:p>
@@ -2155,7 +2168,7 @@
           <w:sz w:val="24"/>
           <w:szCs w:val="24"/>
         </w:rPr>
-        <w:t>fixbug_loginadmin</w:t>
+        <w:t>connectuser</w:t>
       </w:r>
     </w:p>
     <w:p>
@@ -2182,7 +2195,7 @@
           <w:sz w:val="24"/>
           <w:szCs w:val="24"/>
         </w:rPr>
-        <w:t>fixbug_trungcate</w:t>
+        <w:t>fixbug_loginadmin</w:t>
       </w:r>
     </w:p>
     <w:p>
@@ -2209,7 +2222,7 @@
           <w:sz w:val="24"/>
           <w:szCs w:val="24"/>
         </w:rPr>
-        <w:t>fixbugdangki</w:t>
+        <w:t>fixbug_trungcate</w:t>
       </w:r>
     </w:p>
     <w:p>
@@ -2236,7 +2249,7 @@
           <w:sz w:val="24"/>
           <w:szCs w:val="24"/>
         </w:rPr>
-        <w:t>fixbugloithanhtoan</w:t>
+        <w:t>fixbugdangki</w:t>
       </w:r>
     </w:p>
     <w:p>
@@ -2263,7 +2276,7 @@
           <w:sz w:val="24"/>
           <w:szCs w:val="24"/>
         </w:rPr>
-        <w:t>hienthidanhmuc</w:t>
+        <w:t>fixbugloithanhtoan</w:t>
       </w:r>
     </w:p>
     <w:p>
@@ -2290,7 +2303,7 @@
           <w:sz w:val="24"/>
           <w:szCs w:val="24"/>
         </w:rPr>
-        <w:t>hienthinsx</w:t>
+        <w:t>hienthidanhmuc</w:t>
       </w:r>
     </w:p>
     <w:p>
@@ -2317,7 +2330,7 @@
           <w:sz w:val="24"/>
           <w:szCs w:val="24"/>
         </w:rPr>
-        <w:t>hienthisanpham</w:t>
+        <w:t>hienthinsx</w:t>
       </w:r>
     </w:p>
     <w:p>
@@ -2344,7 +2357,7 @@
           <w:sz w:val="24"/>
           <w:szCs w:val="24"/>
         </w:rPr>
-        <w:t>hienthisp_danhmuc</w:t>
+        <w:t>hienthisanpham</w:t>
       </w:r>
     </w:p>
     <w:p>
@@ -2371,7 +2384,7 @@
           <w:sz w:val="24"/>
           <w:szCs w:val="24"/>
         </w:rPr>
-        <w:t>hienthisp_hang</w:t>
+        <w:t>hienthisp_danhmuc</w:t>
       </w:r>
     </w:p>
     <w:p>
@@ -2398,7 +2411,7 @@
           <w:sz w:val="24"/>
           <w:szCs w:val="24"/>
         </w:rPr>
-        <w:t>master</w:t>
+        <w:t>hienthisp_hang</w:t>
       </w:r>
     </w:p>
     <w:p>
@@ -2425,7 +2438,7 @@
           <w:sz w:val="24"/>
           <w:szCs w:val="24"/>
         </w:rPr>
-        <w:t>nhasanxuat</w:t>
+        <w:t>master</w:t>
       </w:r>
     </w:p>
     <w:p>
@@ -2452,7 +2465,7 @@
           <w:sz w:val="24"/>
           <w:szCs w:val="24"/>
         </w:rPr>
-        <w:t>taikhoanadmin</w:t>
+        <w:t>nhasanxuat</w:t>
       </w:r>
     </w:p>
     <w:p>
@@ -2479,7 +2492,7 @@
           <w:sz w:val="24"/>
           <w:szCs w:val="24"/>
         </w:rPr>
-        <w:t>taotrangDNDK</w:t>
+        <w:t>taikhoanadmin</w:t>
       </w:r>
     </w:p>
     <w:p>
@@ -2506,7 +2519,7 @@
           <w:sz w:val="24"/>
           <w:szCs w:val="24"/>
         </w:rPr>
-        <w:t>taotrangchitietsp</w:t>
+        <w:t>taotrangDNDK</w:t>
       </w:r>
     </w:p>
     <w:p>
@@ -2533,7 +2546,7 @@
           <w:sz w:val="24"/>
           <w:szCs w:val="24"/>
         </w:rPr>
-        <w:t>testdangnhap_dangky</w:t>
+        <w:t>taotrangchitietsp</w:t>
       </w:r>
     </w:p>
     <w:p>
@@ -2560,7 +2573,7 @@
           <w:sz w:val="24"/>
           <w:szCs w:val="24"/>
         </w:rPr>
-        <w:t>testgiohang</w:t>
+        <w:t>testdangnhap_dangky</w:t>
       </w:r>
     </w:p>
     <w:p>
@@ -2587,7 +2600,7 @@
           <w:sz w:val="24"/>
           <w:szCs w:val="24"/>
         </w:rPr>
-        <w:t>testhienthinsx</w:t>
+        <w:t>testgiohang</w:t>
       </w:r>
     </w:p>
     <w:p>
@@ -2614,7 +2627,7 @@
           <w:sz w:val="24"/>
           <w:szCs w:val="24"/>
         </w:rPr>
-        <w:t>testhienthisanpham</w:t>
+        <w:t>testhienthinsx</w:t>
       </w:r>
     </w:p>
     <w:p>
@@ -2641,7 +2654,7 @@
           <w:sz w:val="24"/>
           <w:szCs w:val="24"/>
         </w:rPr>
-        <w:t>thanhtoan</w:t>
+        <w:t>testhienthisanpham</w:t>
       </w:r>
     </w:p>
     <w:p>
@@ -2668,7 +2681,7 @@
           <w:sz w:val="24"/>
           <w:szCs w:val="24"/>
         </w:rPr>
-        <w:t>themdonhang</w:t>
+        <w:t>thanhtoan</w:t>
       </w:r>
     </w:p>
     <w:p>
@@ -2695,7 +2708,7 @@
           <w:sz w:val="24"/>
           <w:szCs w:val="24"/>
         </w:rPr>
-        <w:t>timkiemsp</w:t>
+        <w:t>themdonhang</w:t>
       </w:r>
     </w:p>
     <w:p>
@@ -2722,7 +2735,7 @@
           <w:sz w:val="24"/>
           <w:szCs w:val="24"/>
         </w:rPr>
-        <w:t>tranggiohang</w:t>
+        <w:t>timkiemsp</w:t>
       </w:r>
     </w:p>
     <w:p>
@@ -2749,6 +2762,33 @@
           <w:sz w:val="24"/>
           <w:szCs w:val="24"/>
         </w:rPr>
+        <w:t>tranggiohang</w:t>
+      </w:r>
+    </w:p>
+    <w:p>
+      <w:pPr>
+        <w:pStyle w:val="ListParagraph"/>
+        <w:numPr>
+          <w:ilvl w:val="0"/>
+          <w:numId w:val="7"/>
+        </w:numPr>
+        <w:spacing w:before="12" w:after="0" w:line="288" w:lineRule="auto"/>
+        <w:rPr>
+          <w:rFonts w:ascii="Times New Roman" w:hAnsi="Times New Roman" w:cs="Times New Roman"/>
+          <w:b/>
+          <w:bCs/>
+          <w:sz w:val="24"/>
+          <w:szCs w:val="24"/>
+        </w:rPr>
+      </w:pPr>
+      <w:r>
+        <w:rPr>
+          <w:rFonts w:ascii="Times New Roman" w:hAnsi="Times New Roman" w:cs="Times New Roman"/>
+          <w:b/>
+          <w:bCs/>
+          <w:sz w:val="24"/>
+          <w:szCs w:val="24"/>
+        </w:rPr>
         <w:t>xulydangnhap</w:t>
       </w:r>
     </w:p>
@@ -2856,6 +2896,201 @@
           <w:lang w:val="vi-VN"/>
         </w:rPr>
         <w:t>user</w:t>
+      </w:r>
+    </w:p>
+    <w:p>
+      <w:pPr>
+        <w:spacing w:before="12" w:after="0" w:line="288" w:lineRule="auto"/>
+        <w:rPr>
+          <w:rFonts w:ascii="Times New Roman" w:hAnsi="Times New Roman" w:cs="Times New Roman"/>
+          <w:b/>
+          <w:bCs/>
+          <w:sz w:val="24"/>
+          <w:szCs w:val="24"/>
+        </w:rPr>
+      </w:pPr>
+      <w:r>
+        <w:rPr>
+          <w:rFonts w:ascii="Times New Roman" w:hAnsi="Times New Roman" w:cs="Times New Roman"/>
+          <w:b/>
+          <w:bCs/>
+          <w:sz w:val="24"/>
+          <w:szCs w:val="24"/>
+        </w:rPr>
+        <w:t>Tài khoản Bugzilla</w:t>
+      </w:r>
+    </w:p>
+    <w:p>
+      <w:pPr>
+        <w:spacing w:before="12" w:after="0" w:line="288" w:lineRule="auto"/>
+        <w:rPr>
+          <w:rFonts w:ascii="Times New Roman" w:hAnsi="Times New Roman" w:cs="Times New Roman"/>
+          <w:b/>
+          <w:bCs/>
+          <w:sz w:val="24"/>
+          <w:szCs w:val="24"/>
+        </w:rPr>
+      </w:pPr>
+      <w:r>
+        <w:rPr>
+          <w:rFonts w:ascii="Times New Roman" w:hAnsi="Times New Roman" w:cs="Times New Roman"/>
+          <w:b/>
+          <w:bCs/>
+          <w:sz w:val="24"/>
+          <w:szCs w:val="24"/>
+        </w:rPr>
+        <w:tab/>
+        <w:t xml:space="preserve">tk: </w:t>
+      </w:r>
+      <w:hyperlink r:id="rId7" w:history="1">
+        <w:r>
+          <w:rPr>
+            <w:rStyle w:val="Hyperlink"/>
+            <w:rFonts w:ascii="Times New Roman" w:hAnsi="Times New Roman" w:cs="Times New Roman"/>
+            <w:b/>
+            <w:bCs/>
+            <w:sz w:val="24"/>
+            <w:szCs w:val="24"/>
+          </w:rPr>
+          <w:t>thai.05.10.2001@gmail.com</w:t>
+        </w:r>
+      </w:hyperlink>
+      <w:r>
+        <w:rPr>
+          <w:rFonts w:ascii="Times New Roman" w:hAnsi="Times New Roman" w:cs="Times New Roman"/>
+          <w:b/>
+          <w:bCs/>
+          <w:sz w:val="24"/>
+          <w:szCs w:val="24"/>
+        </w:rPr>
+        <w:t xml:space="preserve"> mk:12341234</w:t>
+      </w:r>
+    </w:p>
+    <w:p>
+      <w:pPr>
+        <w:spacing w:before="12" w:after="0" w:line="288" w:lineRule="auto"/>
+        <w:rPr>
+          <w:rFonts w:ascii="Times New Roman" w:hAnsi="Times New Roman" w:cs="Times New Roman"/>
+          <w:b/>
+          <w:bCs/>
+          <w:sz w:val="24"/>
+          <w:szCs w:val="24"/>
+        </w:rPr>
+      </w:pPr>
+      <w:r>
+        <w:rPr>
+          <w:rFonts w:ascii="Times New Roman" w:hAnsi="Times New Roman" w:cs="Times New Roman"/>
+          <w:b/>
+          <w:bCs/>
+          <w:sz w:val="24"/>
+          <w:szCs w:val="24"/>
+        </w:rPr>
+        <w:tab/>
+        <w:t>tk:</w:t>
+      </w:r>
+    </w:p>
+    <w:p>
+      <w:pPr>
+        <w:spacing w:before="12" w:after="0" w:line="288" w:lineRule="auto"/>
+        <w:rPr>
+          <w:rFonts w:ascii="Times New Roman" w:hAnsi="Times New Roman" w:cs="Times New Roman"/>
+          <w:b/>
+          <w:bCs/>
+          <w:sz w:val="24"/>
+          <w:szCs w:val="24"/>
+        </w:rPr>
+      </w:pPr>
+      <w:r>
+        <w:rPr>
+          <w:rFonts w:ascii="Times New Roman" w:hAnsi="Times New Roman" w:cs="Times New Roman"/>
+          <w:b/>
+          <w:bCs/>
+          <w:sz w:val="24"/>
+          <w:szCs w:val="24"/>
+        </w:rPr>
+        <w:tab/>
+        <w:t>duytung9903 @gmail.com</w:t>
+      </w:r>
+    </w:p>
+    <w:p>
+      <w:pPr>
+        <w:spacing w:before="12" w:after="0" w:line="288" w:lineRule="auto"/>
+        <w:rPr>
+          <w:rFonts w:ascii="Times New Roman" w:hAnsi="Times New Roman" w:cs="Times New Roman"/>
+          <w:b/>
+          <w:bCs/>
+          <w:sz w:val="24"/>
+          <w:szCs w:val="24"/>
+        </w:rPr>
+      </w:pPr>
+      <w:r>
+        <w:rPr>
+          <w:rFonts w:ascii="Times New Roman" w:hAnsi="Times New Roman" w:cs="Times New Roman"/>
+          <w:b/>
+          <w:bCs/>
+          <w:sz w:val="24"/>
+          <w:szCs w:val="24"/>
+        </w:rPr>
+        <w:tab/>
+        <w:t>xuanhuy230903@gmailcom</w:t>
+      </w:r>
+    </w:p>
+    <w:p>
+      <w:pPr>
+        <w:spacing w:before="12" w:after="0" w:line="288" w:lineRule="auto"/>
+        <w:rPr>
+          <w:rFonts w:ascii="Times New Roman" w:hAnsi="Times New Roman" w:cs="Times New Roman"/>
+          <w:b/>
+          <w:bCs/>
+          <w:sz w:val="24"/>
+          <w:szCs w:val="24"/>
+        </w:rPr>
+      </w:pPr>
+      <w:r>
+        <w:rPr>
+          <w:rFonts w:ascii="Times New Roman" w:hAnsi="Times New Roman" w:cs="Times New Roman"/>
+          <w:b/>
+          <w:bCs/>
+          <w:sz w:val="24"/>
+          <w:szCs w:val="24"/>
+        </w:rPr>
+        <w:tab/>
+      </w:r>
+      <w:hyperlink r:id="rId8" w:history="1">
+        <w:r>
+          <w:rPr>
+            <w:rStyle w:val="Hyperlink"/>
+            <w:rFonts w:ascii="Times New Roman" w:hAnsi="Times New Roman" w:cs="Times New Roman"/>
+            <w:b/>
+            <w:bCs/>
+            <w:sz w:val="24"/>
+            <w:szCs w:val="24"/>
+          </w:rPr>
+          <w:t>phankhang6x@gmail.com</w:t>
+        </w:r>
+      </w:hyperlink>
+    </w:p>
+    <w:p>
+      <w:pPr>
+        <w:spacing w:before="12" w:after="0" w:line="288" w:lineRule="auto"/>
+        <w:rPr>
+          <w:rFonts w:ascii="Times New Roman" w:hAnsi="Times New Roman" w:cs="Times New Roman"/>
+          <w:b/>
+          <w:bCs/>
+          <w:sz w:val="24"/>
+          <w:szCs w:val="24"/>
+        </w:rPr>
+      </w:pPr>
+      <w:r>
+        <w:rPr>
+          <w:rFonts w:ascii="Times New Roman" w:hAnsi="Times New Roman" w:cs="Times New Roman"/>
+          <w:b/>
+          <w:bCs/>
+          <w:sz w:val="24"/>
+          <w:szCs w:val="24"/>
+        </w:rPr>
+        <w:tab/>
+        <w:t>mk : 123456</w:t>
       </w:r>
     </w:p>
     <w:sectPr>
@@ -2869,7 +3104,7 @@
 </file>
 
 <file path=word/numbering.xml><?xml version="1.0" encoding="utf-8"?>
-<w:numbering xmlns:wpc="http://schemas.microsoft.com/office/word/2010/wordprocessingCanvas" xmlns:cx="http://schemas.microsoft.com/office/drawing/2014/chartex" xmlns:cx1="http://schemas.microsoft.com/office/drawing/2015/9/8/chartex" xmlns:cx2="http://schemas.microsoft.com/office/drawing/2015/10/21/chartex" xmlns:cx3="http://schemas.microsoft.com/office/drawing/2016/5/9/chartex" xmlns:cx4="http://schemas.microsoft.com/office/drawing/2016/5/10/chartex" xmlns:cx5="http://schemas.microsoft.com/office/drawing/2016/5/11/chartex" xmlns:cx6="http://schemas.microsoft.com/office/drawing/2016/5/12/chartex" xmlns:cx7="http://schemas.microsoft.com/office/drawing/2016/5/13/chartex" xmlns:cx8="http://schemas.microsoft.com/office/drawing/2016/5/14/chartex" xmlns:mc="http://schemas.openxmlformats.org/markup-compatibility/2006" xmlns:aink="http://schemas.microsoft.com/office/drawing/2016/ink" xmlns:am3d="http://schemas.microsoft.com/office/drawing/2017/model3d" xmlns:o="urn:schemas-microsoft-com:office:office" xmlns:oel="http://schemas.microsoft.com/office/2019/extlst" xmlns:r="http://schemas.openxmlformats.org/officeDocument/2006/relationships" xmlns:m="http://schemas.openxmlformats.org/officeDocument/2006/math" xmlns:v="urn:schemas-microsoft-com:vml" xmlns:wp14="http://schemas.microsoft.com/office/word/2010/wordprocessingDrawing" xmlns:wp="http://schemas.openxmlformats.org/drawingml/2006/wordprocessingDrawing" xmlns:w10="urn:schemas-microsoft-com:office:word" xmlns:w="http://schemas.openxmlformats.org/wordprocessingml/2006/main" xmlns:w14="http://schemas.microsoft.com/office/word/2010/wordml" xmlns:w15="http://schemas.microsoft.com/office/word/2012/wordml" xmlns:w16cex="http://schemas.microsoft.com/office/word/2018/wordml/cex" xmlns:w16cid="http://schemas.microsoft.com/office/word/2016/wordml/cid" xmlns:w16="http://schemas.microsoft.com/office/word/2018/wordml" xmlns:w16du="http://schemas.microsoft.com/office/word/2023/wordml/word16du" xmlns:w16sdtdh="http://schemas.microsoft.com/office/word/2020/wordml/sdtdatahash" xmlns:w16se="http://schemas.microsoft.com/office/word/2015/wordml/symex" xmlns:wpg="http://schemas.microsoft.com/office/word/2010/wordprocessingGroup" xmlns:wpi="http://schemas.microsoft.com/office/word/2010/wordprocessingInk" xmlns:wne="http://schemas.microsoft.com/office/word/2006/wordml" xmlns:wps="http://schemas.microsoft.com/office/word/2010/wordprocessingShape" mc:Ignorable="w14 w15 w16se w16cid w16 w16cex w16sdtdh w16du wp14">
+<w:numbering xmlns:wpc="http://schemas.microsoft.com/office/word/2010/wordprocessingCanvas" xmlns:cx="http://schemas.microsoft.com/office/drawing/2014/chartex" xmlns:cx1="http://schemas.microsoft.com/office/drawing/2015/9/8/chartex" xmlns:cx2="http://schemas.microsoft.com/office/drawing/2015/10/21/chartex" xmlns:cx3="http://schemas.microsoft.com/office/drawing/2016/5/9/chartex" xmlns:cx4="http://schemas.microsoft.com/office/drawing/2016/5/10/chartex" xmlns:cx5="http://schemas.microsoft.com/office/drawing/2016/5/11/chartex" xmlns:cx6="http://schemas.microsoft.com/office/drawing/2016/5/12/chartex" xmlns:cx7="http://schemas.microsoft.com/office/drawing/2016/5/13/chartex" xmlns:cx8="http://schemas.microsoft.com/office/drawing/2016/5/14/chartex" xmlns:mc="http://schemas.openxmlformats.org/markup-compatibility/2006" xmlns:aink="http://schemas.microsoft.com/office/drawing/2016/ink" xmlns:am3d="http://schemas.microsoft.com/office/drawing/2017/model3d" xmlns:o="urn:schemas-microsoft-com:office:office" xmlns:oel="http://schemas.microsoft.com/office/2019/extlst" xmlns:r="http://schemas.openxmlformats.org/officeDocument/2006/relationships" xmlns:m="http://schemas.openxmlformats.org/officeDocument/2006/math" xmlns:v="urn:schemas-microsoft-com:vml" xmlns:wp14="http://schemas.microsoft.com/office/word/2010/wordprocessingDrawing" xmlns:wp="http://schemas.openxmlformats.org/drawingml/2006/wordprocessingDrawing" xmlns:w10="urn:schemas-microsoft-com:office:word" xmlns:w="http://schemas.openxmlformats.org/wordprocessingml/2006/main" xmlns:w14="http://schemas.microsoft.com/office/word/2010/wordml" xmlns:w15="http://schemas.microsoft.com/office/word/2012/wordml" xmlns:w16cex="http://schemas.microsoft.com/office/word/2018/wordml/cex" xmlns:w16cid="http://schemas.microsoft.com/office/word/2016/wordml/cid" xmlns:w16="http://schemas.microsoft.com/office/word/2018/wordml" xmlns:w16du="http://schemas.microsoft.com/office/word/2023/wordml/word16du" xmlns:w16sdtdh="http://schemas.microsoft.com/office/word/2020/wordml/sdtdatahash" xmlns:w16se="http://schemas.microsoft.com/office/word/2015/wordml/symex" xmlns:wpg="http://schemas.microsoft.com/office/word/2010/wordprocessingGroup" xmlns:wpi="http://schemas.microsoft.com/office/word/2010/wordprocessingInk" xmlns:wne="http://schemas.microsoft.com/office/word/2006/wordml" xmlns:wps="http://schemas.microsoft.com/office/word/2010/wordprocessingShape" mc:Ignorable="w14 w15 w16se w16cid w16 w16cex w16sdtdh wp14">
   <w:abstractNum w:abstractNumId="0" w15:restartNumberingAfterBreak="0">
     <w:nsid w:val="0CC9217A"/>
     <w:multiLevelType w:val="hybridMultilevel"/>
@@ -3893,7 +4128,7 @@
 </file>
 
 <file path=word/styles.xml><?xml version="1.0" encoding="utf-8"?>
-<w:styles xmlns:mc="http://schemas.openxmlformats.org/markup-compatibility/2006" xmlns:r="http://schemas.openxmlformats.org/officeDocument/2006/relationships" xmlns:w="http://schemas.openxmlformats.org/wordprocessingml/2006/main" xmlns:w14="http://schemas.microsoft.com/office/word/2010/wordml" xmlns:w15="http://schemas.microsoft.com/office/word/2012/wordml" xmlns:w16cex="http://schemas.microsoft.com/office/word/2018/wordml/cex" xmlns:w16cid="http://schemas.microsoft.com/office/word/2016/wordml/cid" xmlns:w16="http://schemas.microsoft.com/office/word/2018/wordml" xmlns:w16du="http://schemas.microsoft.com/office/word/2023/wordml/word16du" xmlns:w16sdtdh="http://schemas.microsoft.com/office/word/2020/wordml/sdtdatahash" xmlns:w16se="http://schemas.microsoft.com/office/word/2015/wordml/symex" mc:Ignorable="w14 w15 w16se w16cid w16 w16cex w16sdtdh w16du">
+<w:styles xmlns:mc="http://schemas.openxmlformats.org/markup-compatibility/2006" xmlns:r="http://schemas.openxmlformats.org/officeDocument/2006/relationships" xmlns:w="http://schemas.openxmlformats.org/wordprocessingml/2006/main" xmlns:w14="http://schemas.microsoft.com/office/word/2010/wordml" xmlns:w15="http://schemas.microsoft.com/office/word/2012/wordml" xmlns:w16cex="http://schemas.microsoft.com/office/word/2018/wordml/cex" xmlns:w16cid="http://schemas.microsoft.com/office/word/2016/wordml/cid" xmlns:w16="http://schemas.microsoft.com/office/word/2018/wordml" xmlns:w16sdtdh="http://schemas.microsoft.com/office/word/2020/wordml/sdtdatahash" xmlns:w16se="http://schemas.microsoft.com/office/word/2015/wordml/symex" mc:Ignorable="w14 w15 w16se w16cid w16 w16cex w16sdtdh">
   <w:docDefaults>
     <w:rPrDefault>
       <w:rPr>
@@ -4296,6 +4531,7 @@
   <w:style w:type="character" w:default="1" w:styleId="DefaultParagraphFont">
     <w:name w:val="Default Paragraph Font"/>
     <w:uiPriority w:val="1"/>
+    <w:semiHidden/>
     <w:unhideWhenUsed/>
   </w:style>
   <w:style w:type="table" w:default="1" w:styleId="TableNormal">

</xml_diff>